<commit_message>
02_lab2 guide clean-up .
</commit_message>
<xml_diff>
--- a/odigoi/02_lab2.docx
+++ b/odigoi/02_lab2.docx
@@ -6202,7 +6202,6 @@
         <w:rPr>
           <w:rFonts w:ascii="Courier New" w:hAnsi="Courier New" w:cs="Courier New"/>
           <w:shd w:val="clear" w:color="auto" w:fill="E7E6E6" w:themeFill="background2"/>
-          <w:lang w:val="en-US"/>
         </w:rPr>
       </w:pPr>
       <w:r>
@@ -6290,7 +6289,6 @@
         <w:jc w:val="both"/>
         <w:rPr>
           <w:highlight w:val="white"/>
-          <w:lang w:val="en-US"/>
         </w:rPr>
       </w:pPr>
       <w:r>
@@ -10378,7 +10376,6 @@
         <w:jc w:val="both"/>
         <w:rPr>
           <w:highlight w:val="white"/>
-          <w:lang w:val="en-US"/>
         </w:rPr>
       </w:pPr>
     </w:p>
@@ -21793,7 +21790,6 @@
         <w:rPr>
           <w:sz w:val="22"/>
           <w:szCs w:val="22"/>
-          <w:lang w:val="en-US"/>
         </w:rPr>
       </w:pPr>
     </w:p>
@@ -37123,7 +37119,19 @@
         <w:rPr>
           <w:lang w:val="en-US"/>
         </w:rPr>
-        <w:t>DF3.py:</w:t>
+        <w:t>DF</w:t>
+      </w:r>
+      <w:r>
+        <w:rPr>
+          <w:lang w:val="en-US"/>
+        </w:rPr>
+        <w:t>2b</w:t>
+      </w:r>
+      <w:r>
+        <w:rPr>
+          <w:lang w:val="en-US"/>
+        </w:rPr>
+        <w:t>.py:</w:t>
       </w:r>
     </w:p>
     <w:p>
@@ -38141,7 +38149,27 @@
           <w:szCs w:val="20"/>
           <w:lang w:val="en-US"/>
         </w:rPr>
-        <w:t>}/DF3_{</w:t>
+        <w:t>}/DF</w:t>
+      </w:r>
+      <w:r>
+        <w:rPr>
+          <w:rFonts w:ascii="Courier New" w:hAnsi="Courier New" w:cs="Courier New"/>
+          <w:color w:val="808080"/>
+          <w:sz w:val="20"/>
+          <w:szCs w:val="20"/>
+          <w:lang w:val="en-US"/>
+        </w:rPr>
+        <w:t>2b</w:t>
+      </w:r>
+      <w:r>
+        <w:rPr>
+          <w:rFonts w:ascii="Courier New" w:hAnsi="Courier New" w:cs="Courier New"/>
+          <w:color w:val="808080"/>
+          <w:sz w:val="20"/>
+          <w:szCs w:val="20"/>
+          <w:lang w:val="en-US"/>
+        </w:rPr>
+        <w:t>_{</w:t>
       </w:r>
       <w:r>
         <w:rPr>
@@ -46616,19 +46644,7 @@
         <w:t>clone</w:t>
       </w:r>
       <w:r>
-        <w:t xml:space="preserve"> (</w:t>
-      </w:r>
-      <w:r>
-        <w:t xml:space="preserve">πχ </w:t>
-      </w:r>
-      <w:r>
-        <w:rPr>
-          <w:lang w:val="en-US"/>
-        </w:rPr>
-        <w:t>bigdata</w:t>
-      </w:r>
-      <w:r>
-        <w:t xml:space="preserve">) </w:t>
+        <w:t xml:space="preserve"> </w:t>
       </w:r>
       <w:r>
         <w:t>τρέξτε</w:t>
@@ -47223,7 +47239,7 @@
           <w:noProof/>
         </w:rPr>
         <w:drawing>
-          <wp:inline distT="0" distB="0" distL="0" distR="0" wp14:anchorId="65D6E4C4" wp14:editId="7CE40840">
+          <wp:inline distT="0" distB="0" distL="0" distR="0" wp14:anchorId="65D6E4C4" wp14:editId="2C24FF7E">
             <wp:extent cx="5941060" cy="1707515"/>
             <wp:effectExtent l="0" t="0" r="2540" b="6985"/>
             <wp:docPr id="14" name="Picture 14" descr="A picture containing text, line, font, number&#10;&#10;Description automatically generated"/>
@@ -47338,7 +47354,7 @@
           <w:szCs w:val="16"/>
         </w:rPr>
         <w:drawing>
-          <wp:inline distT="0" distB="0" distL="0" distR="0" wp14:anchorId="00132852" wp14:editId="06AB8398">
+          <wp:inline distT="0" distB="0" distL="0" distR="0" wp14:anchorId="00132852" wp14:editId="634A156E">
             <wp:extent cx="5941060" cy="2743200"/>
             <wp:effectExtent l="0" t="0" r="2540" b="0"/>
             <wp:docPr id="13" name="Picture 13" descr="A screenshot of a computer&#10;&#10;Description automatically generated with medium confidence"/>
@@ -52622,28 +52638,28 @@
 </file>
 
 <file path=customXml/item1.xml><?xml version="1.0" encoding="utf-8"?>
+<b:Sources xmlns:b="http://schemas.openxmlformats.org/officeDocument/2006/bibliography" xmlns="http://schemas.openxmlformats.org/officeDocument/2006/bibliography" SelectedStyle="\APASixthEditionOfficeOnline.xsl" StyleName="APA" Version="6"/>
+</file>
+
+<file path=customXml/item2.xml><?xml version="1.0" encoding="utf-8"?>
 <go:gDocsCustomXmlDataStorage xmlns:go="http://customooxmlschemas.google.com/" xmlns:r="http://schemas.openxmlformats.org/officeDocument/2006/relationships" uri="GoogleDocsCustomDataVersion1">
   <go:docsCustomData roundtripDataSignature="AMtx7mjUaybfbshQKJtlJLzmA42JCt8wFA==">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</go:docsCustomData>
 </go:gDocsCustomXmlDataStorage>
 </file>
 
-<file path=customXml/item2.xml><?xml version="1.0" encoding="utf-8"?>
-<b:Sources xmlns:b="http://schemas.openxmlformats.org/officeDocument/2006/bibliography" xmlns="http://schemas.openxmlformats.org/officeDocument/2006/bibliography" SelectedStyle="\APASixthEditionOfficeOnline.xsl" StyleName="APA" Version="6"/>
+<file path=customXml/itemProps1.xml><?xml version="1.0" encoding="utf-8"?>
+<ds:datastoreItem xmlns:ds="http://schemas.openxmlformats.org/officeDocument/2006/customXml" ds:itemID="{547F2F77-56AA-49C9-AC8D-42B92932D1B7}">
+  <ds:schemaRefs>
+    <ds:schemaRef ds:uri="http://schemas.openxmlformats.org/officeDocument/2006/bibliography"/>
+  </ds:schemaRefs>
+</ds:datastoreItem>
 </file>
 
-<file path=customXml/itemProps1.xml><?xml version="1.0" encoding="utf-8"?>
+<file path=customXml/itemProps2.xml><?xml version="1.0" encoding="utf-8"?>
 <ds:datastoreItem xmlns:ds="http://schemas.openxmlformats.org/officeDocument/2006/customXml" ds:itemID="{11111111-1234-1234-1234-123412341234}">
   <ds:schemaRefs>
     <ds:schemaRef ds:uri="http://customooxmlschemas.google.com/"/>
     <ds:schemaRef ds:uri="http://schemas.openxmlformats.org/officeDocument/2006/relationships"/>
   </ds:schemaRefs>
 </ds:datastoreItem>
-</file>
-
-<file path=customXml/itemProps2.xml><?xml version="1.0" encoding="utf-8"?>
-<ds:datastoreItem xmlns:ds="http://schemas.openxmlformats.org/officeDocument/2006/customXml" ds:itemID="{547F2F77-56AA-49C9-AC8D-42B92932D1B7}">
-  <ds:schemaRefs>
-    <ds:schemaRef ds:uri="http://schemas.openxmlformats.org/officeDocument/2006/bibliography"/>
-  </ds:schemaRefs>
-</ds:datastoreItem>
 </file>
</xml_diff>